<commit_message>
Introduction - draft 2
</commit_message>
<xml_diff>
--- a/drafts/introduction/aims-and-contributions.docx
+++ b/drafts/introduction/aims-and-contributions.docx
@@ -36,16 +36,16 @@
         <w:t xml:space="preserve">restricting </w:t>
       </w:r>
       <w:r>
-        <w:t>the highlighted</w:t>
-      </w:r>
-      <w:r>
-        <w:t xml:space="preserve"> systems in the real world</w:t>
-      </w:r>
-      <w:r>
-        <w:t>.</w:t>
-      </w:r>
-      <w:r>
-        <w:t xml:space="preserve"> In particular, I contribute the following:</w:t>
+        <w:t xml:space="preserve">the </w:t>
+      </w:r>
+      <w:r>
+        <w:t xml:space="preserve">aforementioned real-world systems. </w:t>
+      </w:r>
+      <w:r>
+        <w:t xml:space="preserve">In particular, </w:t>
+      </w:r>
+      <w:r>
+        <w:t>the contribution of the work is:</w:t>
       </w:r>
     </w:p>
     <w:p>
@@ -57,7 +57,10 @@
         </w:numPr>
       </w:pPr>
       <w:r>
-        <w:t xml:space="preserve">I create a client-server application </w:t>
+        <w:t>The creation of a</w:t>
+      </w:r>
+      <w:r>
+        <w:t xml:space="preserve"> client-server application </w:t>
       </w:r>
       <w:r>
         <w:t xml:space="preserve">simulating the device-server stack utilised by existing products, allowing </w:t>
@@ -78,7 +81,10 @@
         </w:numPr>
       </w:pPr>
       <w:r>
-        <w:t xml:space="preserve">I use Microsoft’s Secure Encrypted Arithmetic Library (SEAL) [SEAL] </w:t>
+        <w:t>The use of</w:t>
+      </w:r>
+      <w:r>
+        <w:t xml:space="preserve"> Microsoft’s Secure Encrypted Arithmetic Library (SEAL) [SEAL] </w:t>
       </w:r>
       <w:r>
         <w:t xml:space="preserve">to </w:t>
@@ -116,7 +122,10 @@
         </w:numPr>
       </w:pPr>
       <w:r>
-        <w:t>I implement a series of algorithms for enabling private and plain inference o</w:t>
+        <w:t>The implementation of</w:t>
+      </w:r>
+      <w:r>
+        <w:t xml:space="preserve"> a series of algorithms for enabling private and plain inference o</w:t>
       </w:r>
       <w:r>
         <w:t>f video data to extract moving objects</w:t>
@@ -149,10 +158,19 @@
         </w:numPr>
       </w:pPr>
       <w:r>
-        <w:t xml:space="preserve">I investigate </w:t>
-      </w:r>
-      <w:r>
-        <w:t xml:space="preserve">Gaussian Mixture Models (GMMs) for background subtraction, beginning with the work </w:t>
+        <w:t>An investigation of</w:t>
+      </w:r>
+      <w:r>
+        <w:t xml:space="preserve"> </w:t>
+      </w:r>
+      <w:r>
+        <w:t xml:space="preserve">Gaussian Mixture Models (GMMs) for </w:t>
+      </w:r>
+      <w:r>
+        <w:t xml:space="preserve">HE encrypted </w:t>
+      </w:r>
+      <w:r>
+        <w:t xml:space="preserve">background subtraction, beginning with the work </w:t>
       </w:r>
       <w:r>
         <w:t xml:space="preserve">by Stauffer and </w:t>
@@ -181,19 +199,16 @@
         <w:t xml:space="preserve">As an extension, </w:t>
       </w:r>
       <w:r>
-        <w:t xml:space="preserve">I </w:t>
-      </w:r>
-      <w:r>
-        <w:t xml:space="preserve">build a </w:t>
-      </w:r>
-      <w:r>
-        <w:t>toy</w:t>
-      </w:r>
-      <w:r>
-        <w:t xml:space="preserve"> CKKS </w:t>
-      </w:r>
-      <w:r>
-        <w:t xml:space="preserve">implementation called </w:t>
+        <w:t xml:space="preserve">the </w:t>
+      </w:r>
+      <w:r>
+        <w:t>fabrication</w:t>
+      </w:r>
+      <w:r>
+        <w:t xml:space="preserve"> of a CKKS implementation from scratch,</w:t>
+      </w:r>
+      <w:r>
+        <w:t xml:space="preserve"> called </w:t>
       </w:r>
       <w:proofErr w:type="spellStart"/>
       <w:r>
@@ -201,7 +216,10 @@
       </w:r>
       <w:proofErr w:type="spellEnd"/>
       <w:r>
-        <w:t xml:space="preserve"> based on the Homomorphic Encryption for </w:t>
+        <w:t xml:space="preserve">, </w:t>
+      </w:r>
+      <w:r>
+        <w:t xml:space="preserve">based on the Homomorphic Encryption for </w:t>
       </w:r>
       <w:r>
         <w:t>Arithmetic of Approximate Numbers</w:t>
@@ -239,27 +257,105 @@
         </w:numPr>
       </w:pPr>
       <w:r>
-        <w:t xml:space="preserve">I demonstrate </w:t>
-      </w:r>
-      <w:r>
-        <w:t xml:space="preserve">the efficacy of my solution using timing, </w:t>
-      </w:r>
-      <w:r>
-        <w:t>accuracy, and (hopefully) energy usage data to compare</w:t>
-      </w:r>
-      <w:r>
-        <w:t xml:space="preserve"> the results of plain video, CKKS encrypted data, and </w:t>
+        <w:t>A</w:t>
+      </w:r>
+      <w:r>
+        <w:t xml:space="preserve"> demonstrat</w:t>
+      </w:r>
+      <w:r>
+        <w:t>ion of</w:t>
+      </w:r>
+      <w:r>
+        <w:t xml:space="preserve"> </w:t>
+      </w:r>
+      <w:r>
+        <w:t xml:space="preserve">the efficacy of </w:t>
+      </w:r>
+      <w:r>
+        <w:t>the above</w:t>
+      </w:r>
+      <w:r>
+        <w:t xml:space="preserve"> solution</w:t>
+      </w:r>
+      <w:r>
+        <w:t>s</w:t>
+      </w:r>
+      <w:r>
+        <w:t xml:space="preserve"> using timing, </w:t>
+      </w:r>
+      <w:r>
+        <w:t xml:space="preserve">accuracy, and </w:t>
+      </w:r>
+      <w:r>
+        <w:t>\</w:t>
       </w:r>
       <w:proofErr w:type="spellStart"/>
       <w:r>
+        <w:t>textit</w:t>
+      </w:r>
+      <w:proofErr w:type="spellEnd"/>
+      <w:r>
+        <w:t>{</w:t>
+      </w:r>
+      <w:r>
+        <w:t>(hopefully)</w:t>
+      </w:r>
+      <w:r>
+        <w:t>}</w:t>
+      </w:r>
+      <w:r>
+        <w:t xml:space="preserve"> energy usage data to</w:t>
+      </w:r>
+      <w:r>
+        <w:t xml:space="preserve"> </w:t>
+      </w:r>
+      <w:r>
+        <w:t xml:space="preserve">compare </w:t>
+      </w:r>
+      <w:r>
+        <w:t xml:space="preserve">inference of </w:t>
+      </w:r>
+      <w:r>
+        <w:t xml:space="preserve">CKKS and </w:t>
+      </w:r>
+      <w:proofErr w:type="spellStart"/>
+      <w:r>
         <w:t>MeKKS</w:t>
       </w:r>
       <w:proofErr w:type="spellEnd"/>
       <w:r>
-        <w:t xml:space="preserve"> encrypted data.</w:t>
+        <w:t xml:space="preserve"> solutions to</w:t>
+      </w:r>
+      <w:r>
+        <w:t xml:space="preserve"> </w:t>
+      </w:r>
+      <w:r>
+        <w:t>plain videos</w:t>
+      </w:r>
+      <w:r>
+        <w:t xml:space="preserve">, </w:t>
+      </w:r>
+      <w:r>
+        <w:t xml:space="preserve">highlighting the advantages of </w:t>
+      </w:r>
+      <w:r>
+        <w:t xml:space="preserve">the </w:t>
+      </w:r>
+      <w:proofErr w:type="spellStart"/>
+      <w:r>
+        <w:t>MeKKS</w:t>
+      </w:r>
+      <w:proofErr w:type="spellEnd"/>
+      <w:r>
+        <w:t xml:space="preserve"> implementation being targeted to this </w:t>
+      </w:r>
+      <w:r>
+        <w:t>application</w:t>
+      </w:r>
+      <w:r>
+        <w:t xml:space="preserve"> over the more generic CKKS.</w:t>
       </w:r>
     </w:p>
-    <w:p/>
     <w:p/>
     <w:p>
       <w:r>

</xml_diff>